<commit_message>
Updating documentation with recent updates from Google Drive
</commit_message>
<xml_diff>
--- a/Documents/Design/SF_FunctionalSpecification.docx
+++ b/Documents/Design/SF_FunctionalSpecification.docx
@@ -115,16 +115,11 @@
         <w:ind w:left="720" w:hanging="720"/>
         <w:rPr/>
       </w:pPr>
-      <w:commentRangeStart w:id="0"/>
       <w:r>
         <w:rPr>
           <w:rtl w:val="0"/>
         </w:rPr>
         <w:t xml:space="preserve">Existing System</w:t>
-      </w:r>
-      <w:commentRangeEnd w:id="0"/>
-      <w:r>
-        <w:commentReference w:id="0"/>
       </w:r>
       <w:r>
         <w:rPr>
@@ -353,11 +348,6 @@
         </w:rPr>
         <w:t xml:space="preserve">Functional Description</w:t>
       </w:r>
-    </w:p>
-    <w:p>
-      <w:pPr>
-        <w:contextualSpacing w:val="0"/>
-      </w:pPr>
       <w:r>
         <w:rPr>
           <w:rtl w:val="0"/>
@@ -386,7 +376,6 @@
       </w:pPr>
       <w:bookmarkStart w:colFirst="0" w:colLast="0" w:name="_gjdgxs" w:id="1"/>
       <w:bookmarkEnd w:id="1"/>
-      <w:commentRangeStart w:id="1"/>
       <w:r>
         <w:rPr>
           <w:b w:val="1"/>
@@ -401,10 +390,6 @@
         </w:rPr>
         <w:br w:type="textWrapping"/>
       </w:r>
-      <w:commentRangeEnd w:id="1"/>
-      <w:r>
-        <w:commentReference w:id="1"/>
-      </w:r>
       <w:r>
         <w:rPr>
           <w:rtl w:val="0"/>
@@ -634,7 +619,55 @@
           <w:szCs w:val="28"/>
           <w:rtl w:val="0"/>
         </w:rPr>
-        <w:t xml:space="preserve">Necessary checking for compatibility and proper file structure is done by the utility. (Soundfont acceptance protocol is TBD)</w:t>
+        <w:t xml:space="preserve">Necessary checking for compatibility and proper file structure is done by the utility. Error and exit program if one of the following scenarios are met:</w:t>
+      </w:r>
+    </w:p>
+    <w:p>
+      <w:pPr>
+        <w:numPr>
+          <w:ilvl w:val="3"/>
+          <w:numId w:val="2"/>
+        </w:numPr>
+        <w:spacing w:after="120" w:lineRule="auto"/>
+        <w:ind w:left="2880" w:hanging="360"/>
+        <w:contextualSpacing w:val="1"/>
+        <w:rPr>
+          <w:sz w:val="28"/>
+          <w:szCs w:val="28"/>
+          <w:u w:val="none"/>
+        </w:rPr>
+      </w:pPr>
+      <w:r>
+        <w:rPr>
+          <w:sz w:val="28"/>
+          <w:szCs w:val="28"/>
+          <w:rtl w:val="0"/>
+        </w:rPr>
+        <w:t xml:space="preserve">SF2 file can’t be imported, or a file read issue occurs.</w:t>
+      </w:r>
+    </w:p>
+    <w:p>
+      <w:pPr>
+        <w:numPr>
+          <w:ilvl w:val="3"/>
+          <w:numId w:val="2"/>
+        </w:numPr>
+        <w:spacing w:after="120" w:lineRule="auto"/>
+        <w:ind w:left="2880" w:hanging="360"/>
+        <w:contextualSpacing w:val="1"/>
+        <w:rPr>
+          <w:sz w:val="28"/>
+          <w:szCs w:val="28"/>
+          <w:u w:val="none"/>
+        </w:rPr>
+      </w:pPr>
+      <w:r>
+        <w:rPr>
+          <w:sz w:val="28"/>
+          <w:szCs w:val="28"/>
+          <w:rtl w:val="0"/>
+        </w:rPr>
+        <w:t xml:space="preserve">Instrument/sample sections don’t exist within the file.</w:t>
       </w:r>
     </w:p>
     <w:p>
@@ -1227,8 +1260,6 @@
           <w:szCs w:val="28"/>
         </w:rPr>
       </w:pPr>
-      <w:commentRangeStart w:id="2"/>
-      <w:commentRangeStart w:id="3"/>
       <w:r>
         <w:rPr>
           <w:b w:val="1"/>
@@ -1238,14 +1269,6 @@
         </w:rPr>
         <w:t xml:space="preserve">Parse Sample(s)</w:t>
       </w:r>
-      <w:commentRangeEnd w:id="2"/>
-      <w:r>
-        <w:commentReference w:id="2"/>
-      </w:r>
-      <w:commentRangeEnd w:id="3"/>
-      <w:r>
-        <w:commentReference w:id="3"/>
-      </w:r>
       <w:r>
         <w:rPr>
           <w:rtl w:val="0"/>
@@ -1273,7 +1296,7 @@
           <w:szCs w:val="28"/>
           <w:rtl w:val="0"/>
         </w:rPr>
-        <w:t xml:space="preserve">Description:</w:t>
+        <w:t xml:space="preserve">Description: User selects a sample(s) to export.</w:t>
       </w:r>
     </w:p>
     <w:p>
@@ -1297,7 +1320,7 @@
           <w:szCs w:val="28"/>
           <w:rtl w:val="0"/>
         </w:rPr>
-        <w:t xml:space="preserve">Actors:</w:t>
+        <w:t xml:space="preserve">Actors: User; Soundfont;</w:t>
       </w:r>
     </w:p>
     <w:p>
@@ -1321,7 +1344,7 @@
           <w:szCs w:val="28"/>
           <w:rtl w:val="0"/>
         </w:rPr>
-        <w:t xml:space="preserve">Entry:</w:t>
+        <w:t xml:space="preserve">Entry: Available samples are shown to the user for the selected instrument.</w:t>
       </w:r>
     </w:p>
     <w:p>
@@ -1345,7 +1368,7 @@
           <w:szCs w:val="28"/>
           <w:rtl w:val="0"/>
         </w:rPr>
-        <w:t xml:space="preserve">Exit:</w:t>
+        <w:t xml:space="preserve">Exit: User selects sample(s) to export, then the program continues to export samples.</w:t>
       </w:r>
     </w:p>
     <w:p>
@@ -1369,7 +1392,7 @@
           <w:szCs w:val="28"/>
           <w:rtl w:val="0"/>
         </w:rPr>
-        <w:t xml:space="preserve">Flow:</w:t>
+        <w:t xml:space="preserve">Flow: </w:t>
       </w:r>
     </w:p>
     <w:p>
@@ -1384,27 +1407,705 @@
         <w:rPr>
           <w:sz w:val="28"/>
           <w:szCs w:val="28"/>
-          <w:u w:val="none"/>
-        </w:rPr>
-      </w:pPr>
-      <w:r>
-        <w:rPr>
-          <w:rtl w:val="0"/>
-        </w:rPr>
-      </w:r>
-    </w:p>
-    <w:p>
-      <w:pPr>
-        <w:spacing w:after="120" w:lineRule="auto"/>
-        <w:contextualSpacing w:val="0"/>
-      </w:pPr>
-      <w:r>
-        <w:rPr>
-          <w:sz w:val="28"/>
-          <w:szCs w:val="28"/>
-          <w:rtl w:val="0"/>
-        </w:rPr>
-        <w:tab/>
+        </w:rPr>
+      </w:pPr>
+      <w:r>
+        <w:rPr>
+          <w:sz w:val="28"/>
+          <w:szCs w:val="28"/>
+          <w:rtl w:val="0"/>
+        </w:rPr>
+        <w:t xml:space="preserve">A prompt is displayed on screen to select an sample, otherwise quit.</w:t>
+      </w:r>
+    </w:p>
+    <w:p>
+      <w:pPr>
+        <w:numPr>
+          <w:ilvl w:val="2"/>
+          <w:numId w:val="2"/>
+        </w:numPr>
+        <w:spacing w:after="120" w:lineRule="auto"/>
+        <w:ind w:left="2160" w:hanging="360"/>
+        <w:contextualSpacing w:val="1"/>
+        <w:rPr>
+          <w:sz w:val="28"/>
+          <w:szCs w:val="28"/>
+        </w:rPr>
+      </w:pPr>
+      <w:r>
+        <w:rPr>
+          <w:sz w:val="28"/>
+          <w:szCs w:val="28"/>
+          <w:rtl w:val="0"/>
+        </w:rPr>
+        <w:t xml:space="preserve">User selects quit.</w:t>
+      </w:r>
+    </w:p>
+    <w:p>
+      <w:pPr>
+        <w:numPr>
+          <w:ilvl w:val="3"/>
+          <w:numId w:val="2"/>
+        </w:numPr>
+        <w:spacing w:after="120" w:lineRule="auto"/>
+        <w:ind w:left="2880" w:hanging="360"/>
+        <w:contextualSpacing w:val="1"/>
+        <w:rPr>
+          <w:sz w:val="28"/>
+          <w:szCs w:val="28"/>
+        </w:rPr>
+      </w:pPr>
+      <w:r>
+        <w:rPr>
+          <w:sz w:val="28"/>
+          <w:szCs w:val="28"/>
+          <w:rtl w:val="0"/>
+        </w:rPr>
+        <w:t xml:space="preserve">Utility terminates.</w:t>
+      </w:r>
+    </w:p>
+    <w:p>
+      <w:pPr>
+        <w:numPr>
+          <w:ilvl w:val="2"/>
+          <w:numId w:val="2"/>
+        </w:numPr>
+        <w:spacing w:after="120" w:lineRule="auto"/>
+        <w:ind w:left="2160" w:hanging="360"/>
+        <w:contextualSpacing w:val="1"/>
+        <w:rPr>
+          <w:sz w:val="28"/>
+          <w:szCs w:val="28"/>
+        </w:rPr>
+      </w:pPr>
+      <w:r>
+        <w:rPr>
+          <w:sz w:val="28"/>
+          <w:szCs w:val="28"/>
+          <w:rtl w:val="0"/>
+        </w:rPr>
+        <w:t xml:space="preserve">User inputs a selection.</w:t>
+      </w:r>
+    </w:p>
+    <w:p>
+      <w:pPr>
+        <w:numPr>
+          <w:ilvl w:val="3"/>
+          <w:numId w:val="2"/>
+        </w:numPr>
+        <w:spacing w:after="120" w:lineRule="auto"/>
+        <w:ind w:left="2880" w:hanging="360"/>
+        <w:contextualSpacing w:val="1"/>
+        <w:rPr>
+          <w:sz w:val="28"/>
+          <w:szCs w:val="28"/>
+        </w:rPr>
+      </w:pPr>
+      <w:r>
+        <w:rPr>
+          <w:sz w:val="28"/>
+          <w:szCs w:val="28"/>
+          <w:rtl w:val="0"/>
+        </w:rPr>
+        <w:t xml:space="preserve">Error and exit program if one of the following scenarios are met:</w:t>
+      </w:r>
+    </w:p>
+    <w:p>
+      <w:pPr>
+        <w:numPr>
+          <w:ilvl w:val="4"/>
+          <w:numId w:val="2"/>
+        </w:numPr>
+        <w:spacing w:after="120" w:lineRule="auto"/>
+        <w:ind w:left="3600" w:hanging="360"/>
+        <w:contextualSpacing w:val="1"/>
+        <w:rPr>
+          <w:sz w:val="28"/>
+          <w:szCs w:val="28"/>
+        </w:rPr>
+      </w:pPr>
+      <w:r>
+        <w:rPr>
+          <w:sz w:val="28"/>
+          <w:szCs w:val="28"/>
+          <w:rtl w:val="0"/>
+        </w:rPr>
+        <w:t xml:space="preserve">Sample loop-end - loop-start &gt; sample-end - sample-start (Check that the looping section is smaller than the sample itself.</w:t>
+      </w:r>
+    </w:p>
+    <w:p>
+      <w:pPr>
+        <w:numPr>
+          <w:ilvl w:val="4"/>
+          <w:numId w:val="2"/>
+        </w:numPr>
+        <w:spacing w:after="120" w:lineRule="auto"/>
+        <w:ind w:left="3600" w:hanging="360"/>
+        <w:contextualSpacing w:val="1"/>
+        <w:rPr>
+          <w:sz w:val="28"/>
+          <w:szCs w:val="28"/>
+          <w:u w:val="none"/>
+        </w:rPr>
+      </w:pPr>
+      <w:r>
+        <w:rPr>
+          <w:sz w:val="28"/>
+          <w:szCs w:val="28"/>
+          <w:rtl w:val="0"/>
+        </w:rPr>
+        <w:t xml:space="preserve">Sample loop-end &lt; sample-end (Check that the sample loop end position isn’t past the end of the sample)</w:t>
+      </w:r>
+    </w:p>
+    <w:p>
+      <w:pPr>
+        <w:numPr>
+          <w:ilvl w:val="3"/>
+          <w:numId w:val="2"/>
+        </w:numPr>
+        <w:spacing w:after="120" w:lineRule="auto"/>
+        <w:ind w:left="2880" w:hanging="360"/>
+        <w:contextualSpacing w:val="1"/>
+        <w:rPr>
+          <w:sz w:val="28"/>
+          <w:szCs w:val="28"/>
+          <w:u w:val="none"/>
+        </w:rPr>
+      </w:pPr>
+      <w:r>
+        <w:rPr>
+          <w:sz w:val="28"/>
+          <w:szCs w:val="28"/>
+          <w:rtl w:val="0"/>
+        </w:rPr>
+        <w:t xml:space="preserve">If errors have occurred here, then we can potentially do some automated modification to the start and end index locations. Ask the user if they want the program to attempt to fix these issues, or quit.</w:t>
+      </w:r>
+    </w:p>
+    <w:p>
+      <w:pPr>
+        <w:numPr>
+          <w:ilvl w:val="3"/>
+          <w:numId w:val="2"/>
+        </w:numPr>
+        <w:spacing w:after="120" w:lineRule="auto"/>
+        <w:ind w:left="2880" w:hanging="360"/>
+        <w:contextualSpacing w:val="1"/>
+        <w:rPr>
+          <w:sz w:val="28"/>
+          <w:szCs w:val="28"/>
+        </w:rPr>
+      </w:pPr>
+      <w:r>
+        <w:rPr>
+          <w:sz w:val="28"/>
+          <w:szCs w:val="28"/>
+          <w:rtl w:val="0"/>
+        </w:rPr>
+        <w:t xml:space="preserve">If no errors, a prompt is displayed on screen to select additional samples (if memory space on Teensy would allow so), finish, or quit.</w:t>
+      </w:r>
+    </w:p>
+    <w:p>
+      <w:pPr>
+        <w:numPr>
+          <w:ilvl w:val="3"/>
+          <w:numId w:val="2"/>
+        </w:numPr>
+        <w:spacing w:after="120" w:lineRule="auto"/>
+        <w:ind w:left="2880" w:hanging="360"/>
+        <w:contextualSpacing w:val="1"/>
+        <w:rPr>
+          <w:sz w:val="28"/>
+          <w:szCs w:val="28"/>
+        </w:rPr>
+      </w:pPr>
+      <w:r>
+        <w:rPr>
+          <w:sz w:val="28"/>
+          <w:szCs w:val="28"/>
+          <w:rtl w:val="0"/>
+        </w:rPr>
+        <w:t xml:space="preserve">If User selects another sample</w:t>
+      </w:r>
+    </w:p>
+    <w:p>
+      <w:pPr>
+        <w:numPr>
+          <w:ilvl w:val="4"/>
+          <w:numId w:val="2"/>
+        </w:numPr>
+        <w:spacing w:after="120" w:lineRule="auto"/>
+        <w:ind w:left="3600" w:hanging="360"/>
+        <w:contextualSpacing w:val="1"/>
+        <w:rPr>
+          <w:sz w:val="28"/>
+          <w:szCs w:val="28"/>
+        </w:rPr>
+      </w:pPr>
+      <w:r>
+        <w:rPr>
+          <w:sz w:val="28"/>
+          <w:szCs w:val="28"/>
+          <w:rtl w:val="0"/>
+        </w:rPr>
+        <w:t xml:space="preserve">Go to 3.5.3.1</w:t>
+      </w:r>
+    </w:p>
+    <w:p>
+      <w:pPr>
+        <w:numPr>
+          <w:ilvl w:val="3"/>
+          <w:numId w:val="2"/>
+        </w:numPr>
+        <w:spacing w:after="120" w:lineRule="auto"/>
+        <w:ind w:left="2880" w:hanging="360"/>
+        <w:contextualSpacing w:val="1"/>
+        <w:rPr>
+          <w:sz w:val="28"/>
+          <w:szCs w:val="28"/>
+        </w:rPr>
+      </w:pPr>
+      <w:r>
+        <w:rPr>
+          <w:sz w:val="28"/>
+          <w:szCs w:val="28"/>
+          <w:rtl w:val="0"/>
+        </w:rPr>
+        <w:t xml:space="preserve">If User selects finish</w:t>
+      </w:r>
+    </w:p>
+    <w:p>
+      <w:pPr>
+        <w:numPr>
+          <w:ilvl w:val="4"/>
+          <w:numId w:val="2"/>
+        </w:numPr>
+        <w:spacing w:after="120" w:lineRule="auto"/>
+        <w:ind w:left="3600" w:hanging="360"/>
+        <w:contextualSpacing w:val="1"/>
+        <w:rPr>
+          <w:sz w:val="28"/>
+          <w:szCs w:val="28"/>
+        </w:rPr>
+      </w:pPr>
+      <w:r>
+        <w:rPr>
+          <w:sz w:val="28"/>
+          <w:szCs w:val="28"/>
+          <w:rtl w:val="0"/>
+        </w:rPr>
+        <w:t xml:space="preserve">Continue to export samples.</w:t>
+      </w:r>
+    </w:p>
+    <w:p>
+      <w:pPr>
+        <w:numPr>
+          <w:ilvl w:val="3"/>
+          <w:numId w:val="2"/>
+        </w:numPr>
+        <w:spacing w:after="120" w:lineRule="auto"/>
+        <w:ind w:left="2880" w:hanging="360"/>
+        <w:contextualSpacing w:val="1"/>
+        <w:rPr>
+          <w:sz w:val="28"/>
+          <w:szCs w:val="28"/>
+        </w:rPr>
+      </w:pPr>
+      <w:r>
+        <w:rPr>
+          <w:sz w:val="28"/>
+          <w:szCs w:val="28"/>
+          <w:rtl w:val="0"/>
+        </w:rPr>
+        <w:t xml:space="preserve">If User selects quit.</w:t>
+      </w:r>
+    </w:p>
+    <w:p>
+      <w:pPr>
+        <w:numPr>
+          <w:ilvl w:val="4"/>
+          <w:numId w:val="2"/>
+        </w:numPr>
+        <w:spacing w:after="120" w:lineRule="auto"/>
+        <w:ind w:left="3600" w:hanging="360"/>
+        <w:contextualSpacing w:val="1"/>
+        <w:rPr>
+          <w:sz w:val="28"/>
+          <w:szCs w:val="28"/>
+        </w:rPr>
+      </w:pPr>
+      <w:r>
+        <w:rPr>
+          <w:sz w:val="28"/>
+          <w:szCs w:val="28"/>
+          <w:rtl w:val="0"/>
+        </w:rPr>
+        <w:t xml:space="preserve">Terminate utility.</w:t>
+      </w:r>
+    </w:p>
+    <w:p>
+      <w:pPr>
+        <w:spacing w:after="120" w:lineRule="auto"/>
+        <w:contextualSpacing w:val="0"/>
+      </w:pPr>
+      <w:r>
+        <w:rPr>
+          <w:rtl w:val="0"/>
+        </w:rPr>
+      </w:r>
+    </w:p>
+    <w:p>
+      <w:pPr>
+        <w:numPr>
+          <w:ilvl w:val="0"/>
+          <w:numId w:val="2"/>
+        </w:numPr>
+        <w:spacing w:after="120" w:lineRule="auto"/>
+        <w:ind w:left="720" w:hanging="360"/>
+        <w:contextualSpacing w:val="1"/>
+        <w:rPr>
+          <w:sz w:val="28"/>
+          <w:szCs w:val="28"/>
+        </w:rPr>
+      </w:pPr>
+      <w:r>
+        <w:rPr>
+          <w:b w:val="1"/>
+          <w:sz w:val="28"/>
+          <w:szCs w:val="28"/>
+          <w:rtl w:val="0"/>
+        </w:rPr>
+        <w:t xml:space="preserve">Export</w:t>
+      </w:r>
+      <w:r>
+        <w:rPr>
+          <w:b w:val="1"/>
+          <w:sz w:val="28"/>
+          <w:szCs w:val="28"/>
+          <w:rtl w:val="0"/>
+        </w:rPr>
+        <w:t xml:space="preserve"> Sample(s)</w:t>
+      </w:r>
+      <w:r>
+        <w:rPr>
+          <w:rtl w:val="0"/>
+        </w:rPr>
+      </w:r>
+    </w:p>
+    <w:p>
+      <w:pPr>
+        <w:numPr>
+          <w:ilvl w:val="1"/>
+          <w:numId w:val="2"/>
+        </w:numPr>
+        <w:spacing w:after="120" w:lineRule="auto"/>
+        <w:ind w:left="1440" w:hanging="360"/>
+        <w:contextualSpacing w:val="1"/>
+        <w:rPr>
+          <w:sz w:val="28"/>
+          <w:szCs w:val="28"/>
+        </w:rPr>
+      </w:pPr>
+      <w:r>
+        <w:rPr>
+          <w:sz w:val="28"/>
+          <w:szCs w:val="28"/>
+          <w:rtl w:val="0"/>
+        </w:rPr>
+        <w:t xml:space="preserve">Description: Selected samples get exported/encoded to a .cpp file with corresponding .h file, in either PCM or ulaw sound data encoding.</w:t>
+      </w:r>
+    </w:p>
+    <w:p>
+      <w:pPr>
+        <w:numPr>
+          <w:ilvl w:val="1"/>
+          <w:numId w:val="2"/>
+        </w:numPr>
+        <w:spacing w:after="120" w:lineRule="auto"/>
+        <w:ind w:left="1440" w:hanging="360"/>
+        <w:contextualSpacing w:val="1"/>
+        <w:rPr>
+          <w:sz w:val="28"/>
+          <w:szCs w:val="28"/>
+        </w:rPr>
+      </w:pPr>
+      <w:r>
+        <w:rPr>
+          <w:sz w:val="28"/>
+          <w:szCs w:val="28"/>
+          <w:rtl w:val="0"/>
+        </w:rPr>
+        <w:t xml:space="preserve">Actors: User; Soundfont;</w:t>
+      </w:r>
+    </w:p>
+    <w:p>
+      <w:pPr>
+        <w:numPr>
+          <w:ilvl w:val="1"/>
+          <w:numId w:val="2"/>
+        </w:numPr>
+        <w:spacing w:after="120" w:lineRule="auto"/>
+        <w:ind w:left="1440" w:hanging="360"/>
+        <w:contextualSpacing w:val="1"/>
+        <w:rPr>
+          <w:sz w:val="28"/>
+          <w:szCs w:val="28"/>
+        </w:rPr>
+      </w:pPr>
+      <w:r>
+        <w:rPr>
+          <w:sz w:val="28"/>
+          <w:szCs w:val="28"/>
+          <w:rtl w:val="0"/>
+        </w:rPr>
+        <w:t xml:space="preserve">Entry: Desired samples have been chosen for export.</w:t>
+      </w:r>
+    </w:p>
+    <w:p>
+      <w:pPr>
+        <w:numPr>
+          <w:ilvl w:val="1"/>
+          <w:numId w:val="2"/>
+        </w:numPr>
+        <w:spacing w:after="120" w:lineRule="auto"/>
+        <w:ind w:left="1440" w:hanging="360"/>
+        <w:contextualSpacing w:val="1"/>
+        <w:rPr>
+          <w:sz w:val="28"/>
+          <w:szCs w:val="28"/>
+        </w:rPr>
+      </w:pPr>
+      <w:r>
+        <w:rPr>
+          <w:sz w:val="28"/>
+          <w:szCs w:val="28"/>
+          <w:rtl w:val="0"/>
+        </w:rPr>
+        <w:t xml:space="preserve">Exit: Program generates a corresponding .cpp and .h file for the selected sample contents.</w:t>
+      </w:r>
+    </w:p>
+    <w:p>
+      <w:pPr>
+        <w:numPr>
+          <w:ilvl w:val="1"/>
+          <w:numId w:val="2"/>
+        </w:numPr>
+        <w:spacing w:after="120" w:lineRule="auto"/>
+        <w:ind w:left="1440" w:hanging="360"/>
+        <w:contextualSpacing w:val="1"/>
+        <w:rPr>
+          <w:sz w:val="28"/>
+          <w:szCs w:val="28"/>
+        </w:rPr>
+      </w:pPr>
+      <w:r>
+        <w:rPr>
+          <w:sz w:val="28"/>
+          <w:szCs w:val="28"/>
+          <w:rtl w:val="0"/>
+        </w:rPr>
+        <w:t xml:space="preserve">Flow: </w:t>
+      </w:r>
+    </w:p>
+    <w:p>
+      <w:pPr>
+        <w:numPr>
+          <w:ilvl w:val="2"/>
+          <w:numId w:val="2"/>
+        </w:numPr>
+        <w:spacing w:after="120" w:lineRule="auto"/>
+        <w:ind w:left="2160" w:hanging="360"/>
+        <w:contextualSpacing w:val="1"/>
+        <w:rPr>
+          <w:sz w:val="28"/>
+          <w:szCs w:val="28"/>
+        </w:rPr>
+      </w:pPr>
+      <w:r>
+        <w:rPr>
+          <w:sz w:val="28"/>
+          <w:szCs w:val="28"/>
+          <w:rtl w:val="0"/>
+        </w:rPr>
+        <w:t xml:space="preserve">Desired sample data gets pulled from the SF2.</w:t>
+      </w:r>
+    </w:p>
+    <w:p>
+      <w:pPr>
+        <w:numPr>
+          <w:ilvl w:val="2"/>
+          <w:numId w:val="2"/>
+        </w:numPr>
+        <w:spacing w:after="120" w:lineRule="auto"/>
+        <w:ind w:left="2160" w:hanging="360"/>
+        <w:contextualSpacing w:val="1"/>
+        <w:rPr>
+          <w:sz w:val="28"/>
+          <w:szCs w:val="28"/>
+        </w:rPr>
+      </w:pPr>
+      <w:r>
+        <w:rPr>
+          <w:sz w:val="28"/>
+          <w:szCs w:val="28"/>
+          <w:rtl w:val="0"/>
+        </w:rPr>
+        <w:t xml:space="preserve">User selects desired encoding method for sample data (options are PCM or ulaw)</w:t>
+      </w:r>
+    </w:p>
+    <w:p>
+      <w:pPr>
+        <w:numPr>
+          <w:ilvl w:val="2"/>
+          <w:numId w:val="2"/>
+        </w:numPr>
+        <w:spacing w:after="120" w:lineRule="auto"/>
+        <w:ind w:left="2160" w:hanging="360"/>
+        <w:contextualSpacing w:val="1"/>
+        <w:rPr>
+          <w:sz w:val="28"/>
+          <w:szCs w:val="28"/>
+          <w:u w:val="none"/>
+        </w:rPr>
+      </w:pPr>
+      <w:r>
+        <w:rPr>
+          <w:sz w:val="28"/>
+          <w:szCs w:val="28"/>
+          <w:rtl w:val="0"/>
+        </w:rPr>
+        <w:t xml:space="preserve">For each sample, write the following to a .cpp file:</w:t>
+      </w:r>
+    </w:p>
+    <w:p>
+      <w:pPr>
+        <w:numPr>
+          <w:ilvl w:val="3"/>
+          <w:numId w:val="2"/>
+        </w:numPr>
+        <w:spacing w:after="120" w:lineRule="auto"/>
+        <w:ind w:left="2880" w:hanging="360"/>
+        <w:contextualSpacing w:val="1"/>
+        <w:rPr>
+          <w:sz w:val="28"/>
+          <w:szCs w:val="28"/>
+          <w:u w:val="none"/>
+        </w:rPr>
+      </w:pPr>
+      <w:r>
+        <w:rPr>
+          <w:sz w:val="28"/>
+          <w:szCs w:val="28"/>
+          <w:rtl w:val="0"/>
+        </w:rPr>
+        <w:t xml:space="preserve">Output a struct declaration with an appropriate name for the sample.</w:t>
+      </w:r>
+    </w:p>
+    <w:p>
+      <w:pPr>
+        <w:numPr>
+          <w:ilvl w:val="3"/>
+          <w:numId w:val="2"/>
+        </w:numPr>
+        <w:spacing w:after="120" w:lineRule="auto"/>
+        <w:ind w:left="2880" w:hanging="360"/>
+        <w:contextualSpacing w:val="1"/>
+        <w:rPr>
+          <w:sz w:val="28"/>
+          <w:szCs w:val="28"/>
+          <w:u w:val="none"/>
+        </w:rPr>
+      </w:pPr>
+      <w:r>
+        <w:rPr>
+          <w:sz w:val="28"/>
+          <w:szCs w:val="28"/>
+          <w:rtl w:val="0"/>
+        </w:rPr>
+        <w:t xml:space="preserve">Within the struct, write out metadata about the sample, including sample rate, length, and frequency (if available).</w:t>
+      </w:r>
+    </w:p>
+    <w:p>
+      <w:pPr>
+        <w:numPr>
+          <w:ilvl w:val="3"/>
+          <w:numId w:val="2"/>
+        </w:numPr>
+        <w:spacing w:after="120" w:lineRule="auto"/>
+        <w:ind w:left="2880" w:hanging="360"/>
+        <w:contextualSpacing w:val="1"/>
+        <w:rPr>
+          <w:sz w:val="28"/>
+          <w:szCs w:val="28"/>
+          <w:u w:val="none"/>
+        </w:rPr>
+      </w:pPr>
+      <w:r>
+        <w:rPr>
+          <w:sz w:val="28"/>
+          <w:szCs w:val="28"/>
+          <w:rtl w:val="0"/>
+        </w:rPr>
+        <w:t xml:space="preserve">Within the struct, write out 3 separate arrays: AudioSample_Attack, AudioSample_Loop, and AudioSample_Decay. These arrays will contain sample data for all 3 different sections of the sample.</w:t>
+      </w:r>
+    </w:p>
+    <w:p>
+      <w:pPr>
+        <w:numPr>
+          <w:ilvl w:val="2"/>
+          <w:numId w:val="2"/>
+        </w:numPr>
+        <w:spacing w:after="120" w:lineRule="auto"/>
+        <w:ind w:left="2160" w:hanging="360"/>
+        <w:contextualSpacing w:val="1"/>
+        <w:rPr>
+          <w:sz w:val="28"/>
+          <w:szCs w:val="28"/>
+          <w:u w:val="none"/>
+        </w:rPr>
+      </w:pPr>
+      <w:r>
+        <w:rPr>
+          <w:sz w:val="28"/>
+          <w:szCs w:val="28"/>
+          <w:rtl w:val="0"/>
+        </w:rPr>
+        <w:t xml:space="preserve">Confirmation is displayed to the user with information pertaining to where the file was saved, and how many samples were exported.</w:t>
+      </w:r>
+    </w:p>
+    <w:p>
+      <w:pPr>
+        <w:numPr>
+          <w:ilvl w:val="2"/>
+          <w:numId w:val="2"/>
+        </w:numPr>
+        <w:spacing w:after="120" w:lineRule="auto"/>
+        <w:ind w:left="2160" w:hanging="360"/>
+        <w:contextualSpacing w:val="1"/>
+        <w:rPr>
+          <w:sz w:val="28"/>
+          <w:szCs w:val="28"/>
+          <w:u w:val="none"/>
+        </w:rPr>
+      </w:pPr>
+      <w:r>
+        <w:rPr>
+          <w:sz w:val="28"/>
+          <w:szCs w:val="28"/>
+          <w:rtl w:val="0"/>
+        </w:rPr>
+        <w:t xml:space="preserve">Program exits.</w:t>
+      </w:r>
+    </w:p>
+    <w:p>
+      <w:pPr>
+        <w:spacing w:after="120" w:lineRule="auto"/>
+        <w:ind w:left="1440" w:firstLine="0"/>
+        <w:contextualSpacing w:val="0"/>
+      </w:pPr>
+      <w:r>
+        <w:rPr>
+          <w:rtl w:val="0"/>
+        </w:rPr>
       </w:r>
     </w:p>
     <w:p>
@@ -1426,7 +2127,7 @@
                     <pic:cNvPicPr preferRelativeResize="0"/>
                   </pic:nvPicPr>
                   <pic:blipFill>
-                    <a:blip r:embed="rId6"/>
+                    <a:blip r:embed="rId5"/>
                     <a:srcRect b="0" l="0" r="0" t="0"/>
                     <a:stretch>
                       <a:fillRect/>
@@ -1446,16 +2147,6 @@
           </wp:inline>
         </w:drawing>
       </w:r>
-      <w:commentRangeStart w:id="4"/>
-      <w:commentRangeStart w:id="5"/>
-      <w:commentRangeEnd w:id="4"/>
-      <w:r>
-        <w:commentReference w:id="4"/>
-      </w:r>
-      <w:commentRangeEnd w:id="5"/>
-      <w:r>
-        <w:commentReference w:id="5"/>
-      </w:r>
       <w:r>
         <w:rPr>
           <w:rtl w:val="0"/>
@@ -1590,8 +2281,6 @@
         <w:spacing w:after="120" w:lineRule="auto"/>
         <w:contextualSpacing w:val="0"/>
       </w:pPr>
-      <w:commentRangeStart w:id="6"/>
-      <w:commentRangeStart w:id="7"/>
       <w:r>
         <w:rPr>
           <w:b w:val="1"/>
@@ -1607,14 +2296,6 @@
         <w:br w:type="textWrapping"/>
         <w:t xml:space="preserve">The user will be able to execute the script from a command line, giving an SF2 file pathname as input.  Assuming the file read is successful, the user will be prompted to select from a range of instruments encoded in the file.  If the selection is valid, the script will produce (along with a confirmation message) an output .cpp file with 3 unsigned int arrays containing the byte string audio data extracted from the SF2 file for the given instrument.  These arrays represent the 3 sections of the SF2 audio data (attack, sustain, release).</w:t>
         <w:br w:type="textWrapping"/>
-      </w:r>
-      <w:commentRangeEnd w:id="6"/>
-      <w:r>
-        <w:commentReference w:id="6"/>
-      </w:r>
-      <w:commentRangeEnd w:id="7"/>
-      <w:r>
-        <w:commentReference w:id="7"/>
       </w:r>
       <w:r>
         <w:rPr>
@@ -1725,340 +2406,6 @@
     </w:sectPr>
   </w:body>
 </w:document>
-</file>
-
-<file path=word/comments.xml><?xml version="1.0" encoding="utf-8"?>
-<w:comments xmlns:mc="http://schemas.openxmlformats.org/markup-compatibility/2006" xmlns:o="urn:schemas-microsoft-com:office:office" xmlns:r="http://schemas.openxmlformats.org/officeDocument/2006/relationships" xmlns:m="http://schemas.openxmlformats.org/officeDocument/2006/math" xmlns:v="urn:schemas-microsoft-com:vml" xmlns:wp="http://schemas.openxmlformats.org/drawingml/2006/wordprocessingDrawing" xmlns:w10="urn:schemas-microsoft-com:office:word" xmlns:w="http://schemas.openxmlformats.org/wordprocessingml/2006/main" xmlns:wne="http://schemas.microsoft.com/office/word/2006/wordml" xmlns:sl="http://schemas.openxmlformats.org/schemaLibrary/2006/main" xmlns:a="http://schemas.openxmlformats.org/drawingml/2006/main" xmlns:pic="http://schemas.openxmlformats.org/drawingml/2006/picture" xmlns:c="http://schemas.openxmlformats.org/drawingml/2006/chart" xmlns:lc="http://schemas.openxmlformats.org/drawingml/2006/lockedCanvas" xmlns:dgm="http://schemas.openxmlformats.org/drawingml/2006/diagram" xmlns:wps="http://schemas.microsoft.com/office/word/2010/wordprocessingShape" xmlns:wpg="http://schemas.microsoft.com/office/word/2010/wordprocessingGroup">
-  <w:comment w:author="Jonathan Jensen" w:id="4" w:date="2016-11-26T11:36:49Z">
-    <w:p>
-      <w:pPr>
-        <w:keepNext w:val="0"/>
-        <w:keepLines w:val="0"/>
-        <w:widowControl w:val="0"/>
-        <w:spacing w:after="0" w:before="0" w:line="240" w:lineRule="auto"/>
-        <w:ind w:left="0" w:right="0" w:firstLine="0"/>
-        <w:contextualSpacing w:val="0"/>
-        <w:jc w:val="left"/>
-      </w:pPr>
-      <w:r>
-        <w:rPr>
-          <w:rFonts w:ascii="Arial" w:cs="Arial" w:eastAsia="Arial" w:hAnsi="Arial"/>
-          <w:b w:val="0"/>
-          <w:i w:val="0"/>
-          <w:smallCaps w:val="0"/>
-          <w:strike w:val="0"/>
-          <w:color w:val="000000"/>
-          <w:sz w:val="22"/>
-          <w:szCs w:val="22"/>
-          <w:u w:val="none"/>
-          <w:vertAlign w:val="baseline"/>
-          <w:rtl w:val="0"/>
-        </w:rPr>
-        <w:t xml:space="preserve">Feedback on this requested... whats good, whats bad? I mostly adhered to the UML standard.</w:t>
-      </w:r>
-    </w:p>
-  </w:comment>
-  <w:comment w:author="Ryan Mellmer" w:id="5" w:date="2016-11-26T11:36:49Z">
-    <w:p>
-      <w:pPr>
-        <w:keepNext w:val="0"/>
-        <w:keepLines w:val="0"/>
-        <w:widowControl w:val="0"/>
-        <w:spacing w:after="0" w:before="0" w:line="240" w:lineRule="auto"/>
-        <w:ind w:left="0" w:right="0" w:firstLine="0"/>
-        <w:contextualSpacing w:val="0"/>
-        <w:jc w:val="left"/>
-      </w:pPr>
-      <w:r>
-        <w:rPr>
-          <w:rFonts w:ascii="Arial" w:cs="Arial" w:eastAsia="Arial" w:hAnsi="Arial"/>
-          <w:b w:val="0"/>
-          <w:i w:val="0"/>
-          <w:smallCaps w:val="0"/>
-          <w:strike w:val="0"/>
-          <w:color w:val="000000"/>
-          <w:sz w:val="22"/>
-          <w:szCs w:val="22"/>
-          <w:u w:val="none"/>
-          <w:vertAlign w:val="baseline"/>
-          <w:rtl w:val="0"/>
-        </w:rPr>
-        <w:t xml:space="preserve">I like it! Nice work. Can't think of anything that I would want to change. If I think of anything I'll let you know!</w:t>
-      </w:r>
-    </w:p>
-  </w:comment>
-  <w:comment w:author="Ryan Mellmer" w:id="1" w:date="2016-11-22T06:50:36Z">
-    <w:p>
-      <w:pPr>
-        <w:keepNext w:val="0"/>
-        <w:keepLines w:val="0"/>
-        <w:widowControl w:val="0"/>
-        <w:spacing w:after="0" w:before="0" w:line="240" w:lineRule="auto"/>
-        <w:ind w:left="0" w:right="0" w:firstLine="0"/>
-        <w:contextualSpacing w:val="0"/>
-        <w:jc w:val="left"/>
-      </w:pPr>
-      <w:r>
-        <w:rPr>
-          <w:rFonts w:ascii="Arial" w:cs="Arial" w:eastAsia="Arial" w:hAnsi="Arial"/>
-          <w:b w:val="0"/>
-          <w:i w:val="0"/>
-          <w:smallCaps w:val="0"/>
-          <w:strike w:val="0"/>
-          <w:color w:val="000000"/>
-          <w:sz w:val="22"/>
-          <w:szCs w:val="22"/>
-          <w:u w:val="none"/>
-          <w:vertAlign w:val="baseline"/>
-          <w:rtl w:val="0"/>
-        </w:rPr>
-        <w:t xml:space="preserve">+jojen2@pdx.edu</w:t>
-      </w:r>
-    </w:p>
-    <w:p>
-      <w:pPr>
-        <w:keepNext w:val="0"/>
-        <w:keepLines w:val="0"/>
-        <w:widowControl w:val="0"/>
-        <w:spacing w:after="0" w:before="0" w:line="240" w:lineRule="auto"/>
-        <w:ind w:left="0" w:right="0" w:firstLine="0"/>
-        <w:contextualSpacing w:val="0"/>
-        <w:jc w:val="left"/>
-      </w:pPr>
-      <w:r>
-        <w:rPr>
-          <w:rFonts w:ascii="Arial" w:cs="Arial" w:eastAsia="Arial" w:hAnsi="Arial"/>
-          <w:b w:val="0"/>
-          <w:i w:val="0"/>
-          <w:smallCaps w:val="0"/>
-          <w:strike w:val="0"/>
-          <w:color w:val="000000"/>
-          <w:sz w:val="22"/>
-          <w:szCs w:val="22"/>
-          <w:u w:val="none"/>
-          <w:vertAlign w:val="baseline"/>
-          <w:rtl w:val="0"/>
-        </w:rPr>
-        <w:t xml:space="preserve">_Assigned to Jonathan Jensen_</w:t>
-      </w:r>
-    </w:p>
-  </w:comment>
-  <w:comment w:author="Connor Delaplane" w:id="0" w:date="2016-11-23T09:24:49Z">
-    <w:p>
-      <w:pPr>
-        <w:keepNext w:val="0"/>
-        <w:keepLines w:val="0"/>
-        <w:widowControl w:val="0"/>
-        <w:spacing w:after="0" w:before="0" w:line="240" w:lineRule="auto"/>
-        <w:ind w:left="0" w:right="0" w:firstLine="0"/>
-        <w:contextualSpacing w:val="0"/>
-        <w:jc w:val="left"/>
-      </w:pPr>
-      <w:r>
-        <w:rPr>
-          <w:rFonts w:ascii="Arial" w:cs="Arial" w:eastAsia="Arial" w:hAnsi="Arial"/>
-          <w:b w:val="0"/>
-          <w:i w:val="0"/>
-          <w:smallCaps w:val="0"/>
-          <w:strike w:val="0"/>
-          <w:color w:val="000000"/>
-          <w:sz w:val="22"/>
-          <w:szCs w:val="22"/>
-          <w:u w:val="none"/>
-          <w:vertAlign w:val="baseline"/>
-          <w:rtl w:val="0"/>
-        </w:rPr>
-        <w:t xml:space="preserve">For Teensy Func Spec?:</w:t>
-      </w:r>
-    </w:p>
-    <w:p>
-      <w:pPr>
-        <w:keepNext w:val="0"/>
-        <w:keepLines w:val="0"/>
-        <w:widowControl w:val="0"/>
-        <w:spacing w:after="0" w:before="0" w:line="240" w:lineRule="auto"/>
-        <w:ind w:left="0" w:right="0" w:firstLine="0"/>
-        <w:contextualSpacing w:val="0"/>
-        <w:jc w:val="left"/>
-      </w:pPr>
-      <w:r>
-        <w:rPr>
-          <w:rtl w:val="0"/>
-        </w:rPr>
-      </w:r>
-    </w:p>
-    <w:p>
-      <w:pPr>
-        <w:keepNext w:val="0"/>
-        <w:keepLines w:val="0"/>
-        <w:widowControl w:val="0"/>
-        <w:spacing w:after="0" w:before="0" w:line="240" w:lineRule="auto"/>
-        <w:ind w:left="0" w:right="0" w:firstLine="0"/>
-        <w:contextualSpacing w:val="0"/>
-        <w:jc w:val="left"/>
-      </w:pPr>
-      <w:r>
-        <w:rPr>
-          <w:rFonts w:ascii="Arial" w:cs="Arial" w:eastAsia="Arial" w:hAnsi="Arial"/>
-          <w:b w:val="0"/>
-          <w:i w:val="0"/>
-          <w:smallCaps w:val="0"/>
-          <w:strike w:val="0"/>
-          <w:color w:val="000000"/>
-          <w:sz w:val="22"/>
-          <w:szCs w:val="22"/>
-          <w:u w:val="none"/>
-          <w:vertAlign w:val="baseline"/>
-          <w:rtl w:val="0"/>
-        </w:rPr>
-        <w:t xml:space="preserve">The existing library for the Teensy has built-in functionality for writing data to audio buffers and playing data from the buffer to the actual hardware via digital to analog conversion. This functionality will be used by our library to produce the actual synthesized audio output.</w:t>
-      </w:r>
-    </w:p>
-  </w:comment>
-  <w:comment w:author="Jonathan Jensen" w:id="2" w:date="2016-11-26T08:00:40Z">
-    <w:p>
-      <w:pPr>
-        <w:keepNext w:val="0"/>
-        <w:keepLines w:val="0"/>
-        <w:widowControl w:val="0"/>
-        <w:spacing w:after="0" w:before="0" w:line="240" w:lineRule="auto"/>
-        <w:ind w:left="0" w:right="0" w:firstLine="0"/>
-        <w:contextualSpacing w:val="0"/>
-        <w:jc w:val="left"/>
-      </w:pPr>
-      <w:r>
-        <w:rPr>
-          <w:rFonts w:ascii="Arial" w:cs="Arial" w:eastAsia="Arial" w:hAnsi="Arial"/>
-          <w:b w:val="0"/>
-          <w:i w:val="0"/>
-          <w:smallCaps w:val="0"/>
-          <w:strike w:val="0"/>
-          <w:color w:val="000000"/>
-          <w:sz w:val="22"/>
-          <w:szCs w:val="22"/>
-          <w:u w:val="none"/>
-          <w:vertAlign w:val="baseline"/>
-          <w:rtl w:val="0"/>
-        </w:rPr>
-        <w:t xml:space="preserve">I'm thinking this ISN'T really a use case. More of an operation performed by the utility as a result of the previous use case?</w:t>
-      </w:r>
-    </w:p>
-  </w:comment>
-  <w:comment w:author="Ryan Mellmer" w:id="3" w:date="2016-11-26T08:00:40Z">
-    <w:p>
-      <w:pPr>
-        <w:keepNext w:val="0"/>
-        <w:keepLines w:val="0"/>
-        <w:widowControl w:val="0"/>
-        <w:spacing w:after="0" w:before="0" w:line="240" w:lineRule="auto"/>
-        <w:ind w:left="0" w:right="0" w:firstLine="0"/>
-        <w:contextualSpacing w:val="0"/>
-        <w:jc w:val="left"/>
-      </w:pPr>
-      <w:r>
-        <w:rPr>
-          <w:rFonts w:ascii="Arial" w:cs="Arial" w:eastAsia="Arial" w:hAnsi="Arial"/>
-          <w:b w:val="0"/>
-          <w:i w:val="0"/>
-          <w:smallCaps w:val="0"/>
-          <w:strike w:val="0"/>
-          <w:color w:val="000000"/>
-          <w:sz w:val="22"/>
-          <w:szCs w:val="22"/>
-          <w:u w:val="none"/>
-          <w:vertAlign w:val="baseline"/>
-          <w:rtl w:val="0"/>
-        </w:rPr>
-        <w:t xml:space="preserve">Correct, I would say the use case could be "select sample range" or "select number of samples to output" pr something like that..</w:t>
-      </w:r>
-    </w:p>
-  </w:comment>
-  <w:comment w:author="Jonathan Jensen" w:id="6" w:date="2016-11-26T07:58:25Z">
-    <w:p>
-      <w:pPr>
-        <w:keepNext w:val="0"/>
-        <w:keepLines w:val="0"/>
-        <w:widowControl w:val="0"/>
-        <w:spacing w:after="0" w:before="0" w:line="240" w:lineRule="auto"/>
-        <w:ind w:left="0" w:right="0" w:firstLine="0"/>
-        <w:contextualSpacing w:val="0"/>
-        <w:jc w:val="left"/>
-      </w:pPr>
-      <w:r>
-        <w:rPr>
-          <w:rFonts w:ascii="Arial" w:cs="Arial" w:eastAsia="Arial" w:hAnsi="Arial"/>
-          <w:b w:val="0"/>
-          <w:i w:val="0"/>
-          <w:smallCaps w:val="0"/>
-          <w:strike w:val="0"/>
-          <w:color w:val="000000"/>
-          <w:sz w:val="22"/>
-          <w:szCs w:val="22"/>
-          <w:u w:val="none"/>
-          <w:vertAlign w:val="baseline"/>
-          <w:rtl w:val="0"/>
-        </w:rPr>
-        <w:t xml:space="preserve">Where should the output go? </w:t>
-      </w:r>
-    </w:p>
-    <w:p>
-      <w:pPr>
-        <w:keepNext w:val="0"/>
-        <w:keepLines w:val="0"/>
-        <w:widowControl w:val="0"/>
-        <w:spacing w:after="0" w:before="0" w:line="240" w:lineRule="auto"/>
-        <w:ind w:left="0" w:right="0" w:firstLine="0"/>
-        <w:contextualSpacing w:val="0"/>
-        <w:jc w:val="left"/>
-      </w:pPr>
-      <w:r>
-        <w:rPr>
-          <w:rFonts w:ascii="Arial" w:cs="Arial" w:eastAsia="Arial" w:hAnsi="Arial"/>
-          <w:b w:val="0"/>
-          <w:i w:val="0"/>
-          <w:smallCaps w:val="0"/>
-          <w:strike w:val="0"/>
-          <w:color w:val="000000"/>
-          <w:sz w:val="22"/>
-          <w:szCs w:val="22"/>
-          <w:u w:val="none"/>
-          <w:vertAlign w:val="baseline"/>
-          <w:rtl w:val="0"/>
-        </w:rPr>
-        <w:t xml:space="preserve">Easy way would have an "output" folder in the directory where the utility resides. We could also have options for the user to specify a filepath; maybe as a second, optional command line argument?</w:t>
-      </w:r>
-    </w:p>
-  </w:comment>
-  <w:comment w:author="Ryan Mellmer" w:id="7" w:date="2016-11-26T07:58:25Z">
-    <w:p>
-      <w:pPr>
-        <w:keepNext w:val="0"/>
-        <w:keepLines w:val="0"/>
-        <w:widowControl w:val="0"/>
-        <w:spacing w:after="0" w:before="0" w:line="240" w:lineRule="auto"/>
-        <w:ind w:left="0" w:right="0" w:firstLine="0"/>
-        <w:contextualSpacing w:val="0"/>
-        <w:jc w:val="left"/>
-      </w:pPr>
-      <w:r>
-        <w:rPr>
-          <w:rFonts w:ascii="Arial" w:cs="Arial" w:eastAsia="Arial" w:hAnsi="Arial"/>
-          <w:b w:val="0"/>
-          <w:i w:val="0"/>
-          <w:smallCaps w:val="0"/>
-          <w:strike w:val="0"/>
-          <w:color w:val="000000"/>
-          <w:sz w:val="22"/>
-          <w:szCs w:val="22"/>
-          <w:u w:val="none"/>
-          <w:vertAlign w:val="baseline"/>
-          <w:rtl w:val="0"/>
-        </w:rPr>
-        <w:t xml:space="preserve">Yes, I agree we can set a default output location and then allow the user to specify an output location if they wish like you mentioned.</w:t>
-      </w:r>
-    </w:p>
-  </w:comment>
-</w:comments>
 </file>
 
 <file path=word/numbering.xml><?xml version="1.0" encoding="utf-8"?>

</xml_diff>